<commit_message>
Updated based on review comments
</commit_message>
<xml_diff>
--- a/doc/release/HPC DME Release Notes 2.4.0.docx
+++ b/doc/release/HPC DME Release Notes 2.4.0.docx
@@ -2113,43 +2113,7 @@
                 <w:sz w:val="28"/>
                 <w:szCs w:val="28"/>
               </w:rPr>
-              <w:t>For details on the</w:t>
-            </w:r>
-            <w:r>
-              <w:rPr>
-                <w:rFonts w:cstheme="minorHAnsi"/>
-                <w:bCs/>
-                <w:sz w:val="28"/>
-                <w:szCs w:val="28"/>
-              </w:rPr>
-              <w:t xml:space="preserve"> Bulk</w:t>
-            </w:r>
-            <w:r>
-              <w:rPr>
-                <w:rFonts w:cstheme="minorHAnsi"/>
-                <w:bCs/>
-                <w:sz w:val="28"/>
-                <w:szCs w:val="28"/>
-              </w:rPr>
-              <w:t xml:space="preserve"> Data File</w:t>
-            </w:r>
-            <w:r>
-              <w:rPr>
-                <w:rFonts w:cstheme="minorHAnsi"/>
-                <w:bCs/>
-                <w:sz w:val="28"/>
-                <w:szCs w:val="28"/>
-              </w:rPr>
-              <w:t>s Registration</w:t>
-            </w:r>
-            <w:r>
-              <w:rPr>
-                <w:rFonts w:cstheme="minorHAnsi"/>
-                <w:bCs/>
-                <w:sz w:val="28"/>
-                <w:szCs w:val="28"/>
-              </w:rPr>
-              <w:t xml:space="preserve"> API, refer to section 5.35 of the </w:t>
+              <w:t xml:space="preserve">For details on the Bulk Data Files Registration API, refer to section 5.35 of the </w:t>
             </w:r>
             <w:hyperlink r:id="rId6" w:history="1">
               <w:r>
@@ -2209,7 +2173,7 @@
                 <w:sz w:val="28"/>
                 <w:szCs w:val="28"/>
               </w:rPr>
-              <w:t xml:space="preserve"> Enhanced the Register Data File API to </w:t>
+              <w:t xml:space="preserve"> Enhanced the Register Data File API to enable </w:t>
             </w:r>
             <w:r>
               <w:rPr>
@@ -2218,7 +2182,7 @@
                 <w:sz w:val="28"/>
                 <w:szCs w:val="28"/>
               </w:rPr>
-              <w:t>enable</w:t>
+              <w:t>direct</w:t>
             </w:r>
             <w:r>
               <w:rPr>
@@ -2227,79 +2191,7 @@
                 <w:sz w:val="28"/>
                 <w:szCs w:val="28"/>
               </w:rPr>
-              <w:t xml:space="preserve"> </w:t>
-            </w:r>
-            <w:r>
-              <w:rPr>
-                <w:rFonts w:cstheme="minorHAnsi"/>
-                <w:bCs/>
-                <w:sz w:val="28"/>
-                <w:szCs w:val="28"/>
-              </w:rPr>
-              <w:t>direct</w:t>
-            </w:r>
-            <w:r>
-              <w:rPr>
-                <w:rFonts w:cstheme="minorHAnsi"/>
-                <w:bCs/>
-                <w:sz w:val="28"/>
-                <w:szCs w:val="28"/>
-              </w:rPr>
-              <w:t xml:space="preserve">  (single-hop) asynchronous upload of a</w:t>
-            </w:r>
-            <w:r>
-              <w:rPr>
-                <w:rFonts w:cstheme="minorHAnsi"/>
-                <w:bCs/>
-                <w:sz w:val="28"/>
-                <w:szCs w:val="28"/>
-              </w:rPr>
-              <w:t xml:space="preserve">n individual </w:t>
-            </w:r>
-            <w:r>
-              <w:rPr>
-                <w:rFonts w:cstheme="minorHAnsi"/>
-                <w:bCs/>
-                <w:sz w:val="28"/>
-                <w:szCs w:val="28"/>
-              </w:rPr>
-              <w:t xml:space="preserve">file from a file system mounted on the DME server to an NFS archive. Previously only 2 hop, synchronous upload was supported </w:t>
-            </w:r>
-            <w:r>
-              <w:rPr>
-                <w:rFonts w:cstheme="minorHAnsi"/>
-                <w:bCs/>
-                <w:sz w:val="28"/>
-                <w:szCs w:val="28"/>
-              </w:rPr>
-              <w:t xml:space="preserve">for registering a file to an NFS archive </w:t>
-            </w:r>
-            <w:r>
-              <w:rPr>
-                <w:rFonts w:cstheme="minorHAnsi"/>
-                <w:bCs/>
-                <w:sz w:val="28"/>
-                <w:szCs w:val="28"/>
-              </w:rPr>
-              <w:t xml:space="preserve">irrespective of </w:t>
-            </w:r>
-            <w:r>
-              <w:rPr>
-                <w:rFonts w:cstheme="minorHAnsi"/>
-                <w:bCs/>
-                <w:sz w:val="28"/>
-                <w:szCs w:val="28"/>
-              </w:rPr>
-              <w:t>its location</w:t>
-            </w:r>
-            <w:r>
-              <w:rPr>
-                <w:rFonts w:cstheme="minorHAnsi"/>
-                <w:bCs/>
-                <w:sz w:val="28"/>
-                <w:szCs w:val="28"/>
-              </w:rPr>
-              <w:t xml:space="preserve">. For details on the Register Data File API, refer to section 5.30 of the </w:t>
+              <w:t xml:space="preserve">  (single-hop) asynchronous upload of an individual file from a file system mounted on the DME server to an NFS archive. Previously only 2 hop, synchronous upload was supported for registering a file to an NFS archive irrespective of its location. For details on the Register Data File API, refer to section 5.30 of the </w:t>
             </w:r>
             <w:hyperlink r:id="rId7" w:history="1">
               <w:r>
@@ -2684,12 +2576,6 @@
             </w:pPr>
           </w:p>
           <w:p>
-            <w:pPr>
-              <w:rPr>
-                <w:sz w:val="28"/>
-                <w:szCs w:val="28"/>
-              </w:rPr>
-            </w:pPr>
             <w:r>
               <w:rPr>
                 <w:sz w:val="28"/>
@@ -2736,10 +2622,11 @@
             </w:r>
             <w:r>
               <w:rPr>
-                <w:sz w:val="28"/>
-                <w:szCs w:val="28"/>
-              </w:rPr>
-              <w:t>resulting in a ‘directory already exists’ error message</w:t>
+                <w:color w:val="000000"/>
+                <w:sz w:val="28"/>
+                <w:szCs w:val="28"/>
+              </w:rPr>
+              <w:t>resulting in incomplete files remaining in the original destination location</w:t>
             </w:r>
             <w:r>
               <w:rPr>
@@ -2952,6 +2839,28 @@
               </w:rPr>
               <w:t xml:space="preserve">archive file, refer to </w:t>
             </w:r>
+            <w:hyperlink r:id="rId10" w:history="1">
+              <w:r>
+                <w:rPr>
+                  <w:rStyle w:val="Hyperlink"/>
+                  <w:sz w:val="28"/>
+                  <w:szCs w:val="28"/>
+                  <w:shd w:val="clear" w:color="auto" w:fill="FFFFFF"/>
+                </w:rPr>
+                <w:t xml:space="preserve">Using </w:t>
+              </w:r>
+              <w:proofErr w:type="spellStart"/>
+              <w:r>
+                <w:rPr>
+                  <w:rStyle w:val="Hyperlink"/>
+                  <w:sz w:val="28"/>
+                  <w:szCs w:val="28"/>
+                  <w:shd w:val="clear" w:color="auto" w:fill="FFFFFF"/>
+                </w:rPr>
+                <w:t>dm_download_dataobject</w:t>
+              </w:r>
+              <w:proofErr w:type="spellEnd"/>
+            </w:hyperlink>
             <w:r>
               <w:rPr>
                 <w:color w:val="1D1C1D"/>
@@ -2959,70 +2868,6 @@
                 <w:szCs w:val="28"/>
                 <w:shd w:val="clear" w:color="auto" w:fill="FFFFFF"/>
               </w:rPr>
-              <w:fldChar w:fldCharType="begin"/>
-            </w:r>
-            <w:r>
-              <w:rPr>
-                <w:color w:val="1D1C1D"/>
-                <w:sz w:val="28"/>
-                <w:szCs w:val="28"/>
-                <w:shd w:val="clear" w:color="auto" w:fill="FFFFFF"/>
-              </w:rPr>
-              <w:instrText>HYPERLINK "https://wiki.nci.nih.gov/x/owRlGQ"</w:instrText>
-            </w:r>
-            <w:r>
-              <w:rPr>
-                <w:color w:val="1D1C1D"/>
-                <w:sz w:val="28"/>
-                <w:szCs w:val="28"/>
-                <w:shd w:val="clear" w:color="auto" w:fill="FFFFFF"/>
-              </w:rPr>
-            </w:r>
-            <w:r>
-              <w:rPr>
-                <w:color w:val="1D1C1D"/>
-                <w:sz w:val="28"/>
-                <w:szCs w:val="28"/>
-                <w:shd w:val="clear" w:color="auto" w:fill="FFFFFF"/>
-              </w:rPr>
-              <w:fldChar w:fldCharType="separate"/>
-            </w:r>
-            <w:r>
-              <w:rPr>
-                <w:rStyle w:val="Hyperlink"/>
-                <w:sz w:val="28"/>
-                <w:szCs w:val="28"/>
-                <w:shd w:val="clear" w:color="auto" w:fill="FFFFFF"/>
-              </w:rPr>
-              <w:t xml:space="preserve">Using </w:t>
-            </w:r>
-            <w:proofErr w:type="spellStart"/>
-            <w:r>
-              <w:rPr>
-                <w:rStyle w:val="Hyperlink"/>
-                <w:sz w:val="28"/>
-                <w:szCs w:val="28"/>
-                <w:shd w:val="clear" w:color="auto" w:fill="FFFFFF"/>
-              </w:rPr>
-              <w:t>dm_download_dataobject</w:t>
-            </w:r>
-            <w:proofErr w:type="spellEnd"/>
-            <w:r>
-              <w:rPr>
-                <w:color w:val="1D1C1D"/>
-                <w:sz w:val="28"/>
-                <w:szCs w:val="28"/>
-                <w:shd w:val="clear" w:color="auto" w:fill="FFFFFF"/>
-              </w:rPr>
-              <w:fldChar w:fldCharType="end"/>
-            </w:r>
-            <w:r>
-              <w:rPr>
-                <w:color w:val="1D1C1D"/>
-                <w:sz w:val="28"/>
-                <w:szCs w:val="28"/>
-                <w:shd w:val="clear" w:color="auto" w:fill="FFFFFF"/>
-              </w:rPr>
               <w:t>.</w:t>
             </w:r>
           </w:p>
@@ -3065,31 +2910,16 @@
               </w:rPr>
               <w:t xml:space="preserve"> the </w:t>
             </w:r>
-            <w:r>
-              <w:fldChar w:fldCharType="begin"/>
-            </w:r>
-            <w:r>
-              <w:instrText>HYPERLINK "https://wiki.nci.nih.gov/x/-xpGFw"</w:instrText>
-            </w:r>
-            <w:r>
-              <w:fldChar w:fldCharType="separate"/>
-            </w:r>
-            <w:r>
-              <w:rPr>
-                <w:rStyle w:val="Hyperlink"/>
-                <w:sz w:val="28"/>
-                <w:szCs w:val="28"/>
-              </w:rPr>
-              <w:t>Registering Directory Contents via the CLU</w:t>
-            </w:r>
-            <w:r>
-              <w:rPr>
-                <w:rStyle w:val="Hyperlink"/>
-                <w:sz w:val="28"/>
-                <w:szCs w:val="28"/>
-              </w:rPr>
-              <w:fldChar w:fldCharType="end"/>
-            </w:r>
+            <w:hyperlink r:id="rId11" w:history="1">
+              <w:r>
+                <w:rPr>
+                  <w:rStyle w:val="Hyperlink"/>
+                  <w:sz w:val="28"/>
+                  <w:szCs w:val="28"/>
+                </w:rPr>
+                <w:t>Registering Directory Contents via the CLU</w:t>
+              </w:r>
+            </w:hyperlink>
             <w:r>
               <w:rPr>
                 <w:rStyle w:val="Hyperlink"/>
@@ -3503,7 +3333,7 @@
               </w:rPr>
               <w:t xml:space="preserve"> </w:t>
             </w:r>
-            <w:hyperlink r:id="rId10" w:history="1">
+            <w:hyperlink r:id="rId12" w:history="1">
               <w:r>
                 <w:rPr>
                   <w:rStyle w:val="Hyperlink"/>
@@ -3670,280 +3500,6 @@
               </w:rPr>
               <w:t xml:space="preserve">,  visit </w:t>
             </w:r>
-            <w:hyperlink r:id="rId11" w:history="1">
-              <w:r>
-                <w:rPr>
-                  <w:rStyle w:val="Hyperlink"/>
-                  <w:rFonts w:cstheme="minorHAnsi"/>
-                  <w:sz w:val="28"/>
-                  <w:szCs w:val="28"/>
-                </w:rPr>
-                <w:t>https://wiki.nci.nih.gov/display/DMEdoc/DME+User+Guide</w:t>
-              </w:r>
-            </w:hyperlink>
-            <w:r>
-              <w:rPr>
-                <w:rStyle w:val="Hyperlink"/>
-                <w:rFonts w:cstheme="minorHAnsi"/>
-                <w:sz w:val="28"/>
-                <w:szCs w:val="28"/>
-              </w:rPr>
-              <w:t>.</w:t>
-            </w:r>
-          </w:p>
-          <w:p>
-            <w:pPr>
-              <w:rPr>
-                <w:rFonts w:cstheme="minorHAnsi"/>
-                <w:sz w:val="28"/>
-                <w:szCs w:val="28"/>
-              </w:rPr>
-            </w:pPr>
-          </w:p>
-          <w:p>
-            <w:pPr>
-              <w:rPr>
-                <w:rFonts w:cstheme="minorHAnsi"/>
-                <w:sz w:val="28"/>
-                <w:szCs w:val="28"/>
-              </w:rPr>
-            </w:pPr>
-          </w:p>
-          <w:p>
-            <w:pPr>
-              <w:rPr>
-                <w:rFonts w:cstheme="minorHAnsi"/>
-                <w:sz w:val="28"/>
-                <w:szCs w:val="28"/>
-              </w:rPr>
-            </w:pPr>
-            <w:r>
-              <w:rPr>
-                <w:rFonts w:cstheme="minorHAnsi"/>
-                <w:sz w:val="28"/>
-                <w:szCs w:val="28"/>
-              </w:rPr>
-              <w:t>For details on the REST API,</w:t>
-            </w:r>
-            <w:r>
-              <w:rPr>
-                <w:rFonts w:cstheme="minorHAnsi"/>
-                <w:sz w:val="28"/>
-                <w:szCs w:val="28"/>
-              </w:rPr>
-              <w:t xml:space="preserve"> </w:t>
-            </w:r>
-            <w:r>
-              <w:rPr>
-                <w:rFonts w:cstheme="minorHAnsi"/>
-                <w:sz w:val="28"/>
-                <w:szCs w:val="28"/>
-              </w:rPr>
-              <w:t>refer to the API Specification located at</w:t>
-            </w:r>
-          </w:p>
-          <w:p>
-            <w:pPr>
-              <w:rPr>
-                <w:rFonts w:cstheme="minorHAnsi"/>
-                <w:sz w:val="28"/>
-                <w:szCs w:val="28"/>
-              </w:rPr>
-            </w:pPr>
-            <w:hyperlink r:id="rId12" w:history="1">
-              <w:r>
-                <w:rPr>
-                  <w:rStyle w:val="Hyperlink"/>
-                  <w:rFonts w:cstheme="minorHAnsi"/>
-                  <w:sz w:val="28"/>
-                  <w:szCs w:val="28"/>
-                </w:rPr>
-                <w:t>https://github.com/CBIIT/HPC_DME_APIs/blob/master/doc/guides/HPC_API_Specification.docx</w:t>
-              </w:r>
-            </w:hyperlink>
-            <w:r>
-              <w:rPr>
-                <w:rStyle w:val="Hyperlink"/>
-                <w:rFonts w:cstheme="minorHAnsi"/>
-                <w:sz w:val="28"/>
-                <w:szCs w:val="28"/>
-              </w:rPr>
-              <w:t>.</w:t>
-            </w:r>
-          </w:p>
-          <w:p>
-            <w:pPr>
-              <w:rPr>
-                <w:rFonts w:cstheme="minorHAnsi"/>
-                <w:sz w:val="28"/>
-                <w:szCs w:val="28"/>
-              </w:rPr>
-            </w:pPr>
-          </w:p>
-          <w:p>
-            <w:pPr>
-              <w:rPr>
-                <w:rFonts w:cstheme="minorHAnsi"/>
-                <w:sz w:val="28"/>
-                <w:szCs w:val="28"/>
-              </w:rPr>
-            </w:pPr>
-          </w:p>
-          <w:p>
-            <w:pPr>
-              <w:rPr>
-                <w:rFonts w:cstheme="minorHAnsi"/>
-                <w:sz w:val="28"/>
-                <w:szCs w:val="28"/>
-              </w:rPr>
-            </w:pPr>
-            <w:r>
-              <w:rPr>
-                <w:rFonts w:cstheme="minorHAnsi"/>
-                <w:sz w:val="28"/>
-                <w:szCs w:val="28"/>
-              </w:rPr>
-              <w:t>==============================================================</w:t>
-            </w:r>
-          </w:p>
-          <w:p>
-            <w:pPr>
-              <w:rPr>
-                <w:rFonts w:cstheme="minorHAnsi"/>
-                <w:b/>
-                <w:sz w:val="28"/>
-                <w:szCs w:val="28"/>
-              </w:rPr>
-            </w:pPr>
-            <w:r>
-              <w:rPr>
-                <w:rFonts w:cstheme="minorHAnsi"/>
-                <w:b/>
-                <w:sz w:val="28"/>
-                <w:szCs w:val="28"/>
-              </w:rPr>
-              <w:t>6</w:t>
-            </w:r>
-            <w:r>
-              <w:rPr>
-                <w:rFonts w:cstheme="minorHAnsi"/>
-                <w:b/>
-                <w:sz w:val="28"/>
-                <w:szCs w:val="28"/>
-              </w:rPr>
-              <w:t>.0 Re</w:t>
-            </w:r>
-            <w:r>
-              <w:rPr>
-                <w:rFonts w:cstheme="minorHAnsi"/>
-                <w:b/>
-                <w:sz w:val="28"/>
-                <w:szCs w:val="28"/>
-              </w:rPr>
-              <w:t>sources</w:t>
-            </w:r>
-          </w:p>
-          <w:p>
-            <w:pPr>
-              <w:rPr>
-                <w:rFonts w:cstheme="minorHAnsi"/>
-                <w:sz w:val="28"/>
-                <w:szCs w:val="28"/>
-              </w:rPr>
-            </w:pPr>
-            <w:r>
-              <w:rPr>
-                <w:rFonts w:cstheme="minorHAnsi"/>
-                <w:sz w:val="28"/>
-                <w:szCs w:val="28"/>
-              </w:rPr>
-              <w:t>==============================================================</w:t>
-            </w:r>
-          </w:p>
-          <w:p>
-            <w:pPr>
-              <w:rPr>
-                <w:rFonts w:cstheme="minorHAnsi"/>
-                <w:sz w:val="28"/>
-                <w:szCs w:val="28"/>
-              </w:rPr>
-            </w:pPr>
-          </w:p>
-          <w:p>
-            <w:pPr>
-              <w:rPr>
-                <w:rFonts w:cstheme="minorHAnsi"/>
-                <w:sz w:val="28"/>
-                <w:szCs w:val="28"/>
-              </w:rPr>
-            </w:pPr>
-            <w:r>
-              <w:rPr>
-                <w:rFonts w:cstheme="minorHAnsi"/>
-                <w:sz w:val="28"/>
-                <w:szCs w:val="28"/>
-              </w:rPr>
-              <w:t>The following URLs access web pages relevant to</w:t>
-            </w:r>
-            <w:r>
-              <w:rPr>
-                <w:rFonts w:cstheme="minorHAnsi"/>
-                <w:sz w:val="28"/>
-                <w:szCs w:val="28"/>
-              </w:rPr>
-              <w:t xml:space="preserve"> HPC DME</w:t>
-            </w:r>
-            <w:r>
-              <w:rPr>
-                <w:rFonts w:cstheme="minorHAnsi"/>
-                <w:sz w:val="28"/>
-                <w:szCs w:val="28"/>
-              </w:rPr>
-              <w:t>.</w:t>
-            </w:r>
-          </w:p>
-          <w:p>
-            <w:pPr>
-              <w:rPr>
-                <w:rFonts w:cstheme="minorHAnsi"/>
-                <w:sz w:val="28"/>
-                <w:szCs w:val="28"/>
-              </w:rPr>
-            </w:pPr>
-          </w:p>
-          <w:p>
-            <w:pPr>
-              <w:rPr>
-                <w:rFonts w:cstheme="minorHAnsi"/>
-                <w:sz w:val="28"/>
-                <w:szCs w:val="28"/>
-              </w:rPr>
-            </w:pPr>
-            <w:r>
-              <w:rPr>
-                <w:rFonts w:cstheme="minorHAnsi"/>
-                <w:sz w:val="28"/>
-                <w:szCs w:val="28"/>
-              </w:rPr>
-              <w:t xml:space="preserve">DME </w:t>
-            </w:r>
-            <w:r>
-              <w:rPr>
-                <w:rFonts w:cstheme="minorHAnsi"/>
-                <w:sz w:val="28"/>
-                <w:szCs w:val="28"/>
-              </w:rPr>
-              <w:t xml:space="preserve">User Guide </w:t>
-            </w:r>
-          </w:p>
-          <w:p>
-            <w:pPr>
-              <w:rPr>
-                <w:rFonts w:cstheme="minorHAnsi"/>
-                <w:sz w:val="28"/>
-                <w:szCs w:val="28"/>
-              </w:rPr>
-            </w:pPr>
             <w:hyperlink r:id="rId13" w:history="1">
               <w:r>
                 <w:rPr>
@@ -3955,6 +3511,280 @@
                 <w:t>https://wiki.nci.nih.gov/display/DMEdoc/DME+User+Guide</w:t>
               </w:r>
             </w:hyperlink>
+            <w:r>
+              <w:rPr>
+                <w:rStyle w:val="Hyperlink"/>
+                <w:rFonts w:cstheme="minorHAnsi"/>
+                <w:sz w:val="28"/>
+                <w:szCs w:val="28"/>
+              </w:rPr>
+              <w:t>.</w:t>
+            </w:r>
+          </w:p>
+          <w:p>
+            <w:pPr>
+              <w:rPr>
+                <w:rFonts w:cstheme="minorHAnsi"/>
+                <w:sz w:val="28"/>
+                <w:szCs w:val="28"/>
+              </w:rPr>
+            </w:pPr>
+          </w:p>
+          <w:p>
+            <w:pPr>
+              <w:rPr>
+                <w:rFonts w:cstheme="minorHAnsi"/>
+                <w:sz w:val="28"/>
+                <w:szCs w:val="28"/>
+              </w:rPr>
+            </w:pPr>
+          </w:p>
+          <w:p>
+            <w:pPr>
+              <w:rPr>
+                <w:rFonts w:cstheme="minorHAnsi"/>
+                <w:sz w:val="28"/>
+                <w:szCs w:val="28"/>
+              </w:rPr>
+            </w:pPr>
+            <w:r>
+              <w:rPr>
+                <w:rFonts w:cstheme="minorHAnsi"/>
+                <w:sz w:val="28"/>
+                <w:szCs w:val="28"/>
+              </w:rPr>
+              <w:t>For details on the REST API,</w:t>
+            </w:r>
+            <w:r>
+              <w:rPr>
+                <w:rFonts w:cstheme="minorHAnsi"/>
+                <w:sz w:val="28"/>
+                <w:szCs w:val="28"/>
+              </w:rPr>
+              <w:t xml:space="preserve"> </w:t>
+            </w:r>
+            <w:r>
+              <w:rPr>
+                <w:rFonts w:cstheme="minorHAnsi"/>
+                <w:sz w:val="28"/>
+                <w:szCs w:val="28"/>
+              </w:rPr>
+              <w:t>refer to the API Specification located at</w:t>
+            </w:r>
+          </w:p>
+          <w:p>
+            <w:pPr>
+              <w:rPr>
+                <w:rFonts w:cstheme="minorHAnsi"/>
+                <w:sz w:val="28"/>
+                <w:szCs w:val="28"/>
+              </w:rPr>
+            </w:pPr>
+            <w:hyperlink r:id="rId14" w:history="1">
+              <w:r>
+                <w:rPr>
+                  <w:rStyle w:val="Hyperlink"/>
+                  <w:rFonts w:cstheme="minorHAnsi"/>
+                  <w:sz w:val="28"/>
+                  <w:szCs w:val="28"/>
+                </w:rPr>
+                <w:t>https://github.com/CBIIT/HPC_DME_APIs/blob/master/doc/guides/HPC_API_Specification.docx</w:t>
+              </w:r>
+            </w:hyperlink>
+            <w:r>
+              <w:rPr>
+                <w:rStyle w:val="Hyperlink"/>
+                <w:rFonts w:cstheme="minorHAnsi"/>
+                <w:sz w:val="28"/>
+                <w:szCs w:val="28"/>
+              </w:rPr>
+              <w:t>.</w:t>
+            </w:r>
+          </w:p>
+          <w:p>
+            <w:pPr>
+              <w:rPr>
+                <w:rFonts w:cstheme="minorHAnsi"/>
+                <w:sz w:val="28"/>
+                <w:szCs w:val="28"/>
+              </w:rPr>
+            </w:pPr>
+          </w:p>
+          <w:p>
+            <w:pPr>
+              <w:rPr>
+                <w:rFonts w:cstheme="minorHAnsi"/>
+                <w:sz w:val="28"/>
+                <w:szCs w:val="28"/>
+              </w:rPr>
+            </w:pPr>
+          </w:p>
+          <w:p>
+            <w:pPr>
+              <w:rPr>
+                <w:rFonts w:cstheme="minorHAnsi"/>
+                <w:sz w:val="28"/>
+                <w:szCs w:val="28"/>
+              </w:rPr>
+            </w:pPr>
+            <w:r>
+              <w:rPr>
+                <w:rFonts w:cstheme="minorHAnsi"/>
+                <w:sz w:val="28"/>
+                <w:szCs w:val="28"/>
+              </w:rPr>
+              <w:t>==============================================================</w:t>
+            </w:r>
+          </w:p>
+          <w:p>
+            <w:pPr>
+              <w:rPr>
+                <w:rFonts w:cstheme="minorHAnsi"/>
+                <w:b/>
+                <w:sz w:val="28"/>
+                <w:szCs w:val="28"/>
+              </w:rPr>
+            </w:pPr>
+            <w:r>
+              <w:rPr>
+                <w:rFonts w:cstheme="minorHAnsi"/>
+                <w:b/>
+                <w:sz w:val="28"/>
+                <w:szCs w:val="28"/>
+              </w:rPr>
+              <w:t>6</w:t>
+            </w:r>
+            <w:r>
+              <w:rPr>
+                <w:rFonts w:cstheme="minorHAnsi"/>
+                <w:b/>
+                <w:sz w:val="28"/>
+                <w:szCs w:val="28"/>
+              </w:rPr>
+              <w:t>.0 Re</w:t>
+            </w:r>
+            <w:r>
+              <w:rPr>
+                <w:rFonts w:cstheme="minorHAnsi"/>
+                <w:b/>
+                <w:sz w:val="28"/>
+                <w:szCs w:val="28"/>
+              </w:rPr>
+              <w:t>sources</w:t>
+            </w:r>
+          </w:p>
+          <w:p>
+            <w:pPr>
+              <w:rPr>
+                <w:rFonts w:cstheme="minorHAnsi"/>
+                <w:sz w:val="28"/>
+                <w:szCs w:val="28"/>
+              </w:rPr>
+            </w:pPr>
+            <w:r>
+              <w:rPr>
+                <w:rFonts w:cstheme="minorHAnsi"/>
+                <w:sz w:val="28"/>
+                <w:szCs w:val="28"/>
+              </w:rPr>
+              <w:t>==============================================================</w:t>
+            </w:r>
+          </w:p>
+          <w:p>
+            <w:pPr>
+              <w:rPr>
+                <w:rFonts w:cstheme="minorHAnsi"/>
+                <w:sz w:val="28"/>
+                <w:szCs w:val="28"/>
+              </w:rPr>
+            </w:pPr>
+          </w:p>
+          <w:p>
+            <w:pPr>
+              <w:rPr>
+                <w:rFonts w:cstheme="minorHAnsi"/>
+                <w:sz w:val="28"/>
+                <w:szCs w:val="28"/>
+              </w:rPr>
+            </w:pPr>
+            <w:r>
+              <w:rPr>
+                <w:rFonts w:cstheme="minorHAnsi"/>
+                <w:sz w:val="28"/>
+                <w:szCs w:val="28"/>
+              </w:rPr>
+              <w:t>The following URLs access web pages relevant to</w:t>
+            </w:r>
+            <w:r>
+              <w:rPr>
+                <w:rFonts w:cstheme="minorHAnsi"/>
+                <w:sz w:val="28"/>
+                <w:szCs w:val="28"/>
+              </w:rPr>
+              <w:t xml:space="preserve"> HPC DME</w:t>
+            </w:r>
+            <w:r>
+              <w:rPr>
+                <w:rFonts w:cstheme="minorHAnsi"/>
+                <w:sz w:val="28"/>
+                <w:szCs w:val="28"/>
+              </w:rPr>
+              <w:t>.</w:t>
+            </w:r>
+          </w:p>
+          <w:p>
+            <w:pPr>
+              <w:rPr>
+                <w:rFonts w:cstheme="minorHAnsi"/>
+                <w:sz w:val="28"/>
+                <w:szCs w:val="28"/>
+              </w:rPr>
+            </w:pPr>
+          </w:p>
+          <w:p>
+            <w:pPr>
+              <w:rPr>
+                <w:rFonts w:cstheme="minorHAnsi"/>
+                <w:sz w:val="28"/>
+                <w:szCs w:val="28"/>
+              </w:rPr>
+            </w:pPr>
+            <w:r>
+              <w:rPr>
+                <w:rFonts w:cstheme="minorHAnsi"/>
+                <w:sz w:val="28"/>
+                <w:szCs w:val="28"/>
+              </w:rPr>
+              <w:t xml:space="preserve">DME </w:t>
+            </w:r>
+            <w:r>
+              <w:rPr>
+                <w:rFonts w:cstheme="minorHAnsi"/>
+                <w:sz w:val="28"/>
+                <w:szCs w:val="28"/>
+              </w:rPr>
+              <w:t xml:space="preserve">User Guide </w:t>
+            </w:r>
+          </w:p>
+          <w:p>
+            <w:pPr>
+              <w:rPr>
+                <w:rFonts w:cstheme="minorHAnsi"/>
+                <w:sz w:val="28"/>
+                <w:szCs w:val="28"/>
+              </w:rPr>
+            </w:pPr>
+            <w:hyperlink r:id="rId15" w:history="1">
+              <w:r>
+                <w:rPr>
+                  <w:rStyle w:val="Hyperlink"/>
+                  <w:rFonts w:cstheme="minorHAnsi"/>
+                  <w:sz w:val="28"/>
+                  <w:szCs w:val="28"/>
+                </w:rPr>
+                <w:t>https://wiki.nci.nih.gov/display/DMEdoc/DME+User+Guide</w:t>
+              </w:r>
+            </w:hyperlink>
           </w:p>
           <w:p>
             <w:pPr>
@@ -3998,7 +3828,7 @@
                 <w:szCs w:val="28"/>
               </w:rPr>
             </w:pPr>
-            <w:hyperlink r:id="rId14" w:history="1">
+            <w:hyperlink r:id="rId16" w:history="1">
               <w:r>
                 <w:rPr>
                   <w:rStyle w:val="Hyperlink"/>
@@ -4044,7 +3874,7 @@
                 <w:szCs w:val="28"/>
               </w:rPr>
             </w:pPr>
-            <w:hyperlink r:id="rId15" w:history="1">
+            <w:hyperlink r:id="rId17" w:history="1">
               <w:r>
                 <w:rPr>
                   <w:rStyle w:val="Hyperlink"/>
@@ -4100,7 +3930,7 @@
                 <w:szCs w:val="28"/>
               </w:rPr>
             </w:pPr>
-            <w:hyperlink r:id="rId16" w:history="1">
+            <w:hyperlink r:id="rId18" w:history="1">
               <w:r>
                 <w:rPr>
                   <w:rStyle w:val="Hyperlink"/>
@@ -4158,7 +3988,7 @@
                 <w:szCs w:val="28"/>
               </w:rPr>
             </w:pPr>
-            <w:hyperlink r:id="rId17" w:history="1">
+            <w:hyperlink r:id="rId19" w:history="1">
               <w:r>
                 <w:rPr>
                   <w:rStyle w:val="Hyperlink"/>

</xml_diff>